<commit_message>
xong bt tuan 6
</commit_message>
<xml_diff>
--- a/BTT4/BÁO CÁO BÀI TẬP TUẦN IV VỚI ESP32.docx
+++ b/BTT4/BÁO CÁO BÀI TẬP TUẦN IV VỚI ESP32.docx
@@ -4550,6 +4550,9 @@
         <w:ind w:left="360"/>
       </w:pPr>
       <w:r>
+        <w:rPr>
+          <w:noProof/>
+        </w:rPr>
         <w:drawing>
           <wp:inline distT="0" distB="0" distL="0" distR="0" wp14:anchorId="5D7500DF" wp14:editId="7C84E4FF">
             <wp:extent cx="5943600" cy="3503295"/>
@@ -4687,6 +4690,9 @@
         <w:pStyle w:val="oancuaDanhsach"/>
       </w:pPr>
       <w:r>
+        <w:rPr>
+          <w:noProof/>
+        </w:rPr>
         <w:lastRenderedPageBreak/>
         <w:drawing>
           <wp:inline distT="0" distB="0" distL="0" distR="0" wp14:anchorId="3D3869E5" wp14:editId="5BFBD3D9">

</xml_diff>